<commit_message>
modified layout of the downloadable file
</commit_message>
<xml_diff>
--- a/assets/tupro_author_list.docx
+++ b/assets/tupro_author_list.docx
@@ -27,46 +27,7 @@
           <w:shd w:val="clear" w:color="auto" w:fill="FFFFFF"/>
           <w:lang w:val="en-US" w:eastAsia="en-GB"/>
         </w:rPr>
-        <w:t>List of authors</w:t>
-      </w:r>
-      <w:r>
-        <w:rPr>
-          <w:rFonts w:eastAsia="Times New Roman" w:cstheme="minorHAnsi"/>
-          <w:b/>
-          <w:bCs/>
-          <w:color w:val="404040"/>
-          <w:sz w:val="32"/>
-          <w:szCs w:val="32"/>
-          <w:shd w:val="clear" w:color="auto" w:fill="FFFFFF"/>
-          <w:lang w:val="en-US" w:eastAsia="en-GB"/>
-        </w:rPr>
-        <w:t xml:space="preserve"> in the </w:t>
-      </w:r>
-      <w:r>
-        <w:rPr>
-          <w:rFonts w:eastAsia="Times New Roman" w:cstheme="minorHAnsi"/>
-          <w:b/>
-          <w:bCs/>
-          <w:color w:val="404040"/>
-          <w:sz w:val="32"/>
-          <w:szCs w:val="32"/>
-          <w:shd w:val="clear" w:color="auto" w:fill="FFFFFF"/>
-          <w:lang w:val="en-US" w:eastAsia="en-GB"/>
-        </w:rPr>
-        <w:t xml:space="preserve">Tumor Profiler </w:t>
-      </w:r>
-      <w:r>
-        <w:rPr>
-          <w:rFonts w:eastAsia="Times New Roman" w:cstheme="minorHAnsi"/>
-          <w:b/>
-          <w:bCs/>
-          <w:color w:val="404040"/>
-          <w:sz w:val="32"/>
-          <w:szCs w:val="32"/>
-          <w:shd w:val="clear" w:color="auto" w:fill="FFFFFF"/>
-          <w:lang w:val="en-US" w:eastAsia="en-GB"/>
-        </w:rPr>
-        <w:t>consortium</w:t>
+        <w:t>Tumor Profiler</w:t>
       </w:r>
     </w:p>
     <w:p>
@@ -88,6 +49,34 @@
       <w:pPr>
         <w:jc w:val="center"/>
         <w:rPr>
+          <w:rFonts w:eastAsia="Times New Roman" w:cstheme="minorHAnsi"/>
+          <w:b/>
+          <w:bCs/>
+          <w:color w:val="404040"/>
+          <w:sz w:val="32"/>
+          <w:szCs w:val="32"/>
+          <w:shd w:val="clear" w:color="auto" w:fill="FFFFFF"/>
+          <w:lang w:val="en-US" w:eastAsia="en-GB"/>
+        </w:rPr>
+      </w:pPr>
+      <w:r>
+        <w:rPr>
+          <w:rFonts w:eastAsia="Times New Roman" w:cstheme="minorHAnsi"/>
+          <w:b/>
+          <w:bCs/>
+          <w:color w:val="404040"/>
+          <w:sz w:val="32"/>
+          <w:szCs w:val="32"/>
+          <w:shd w:val="clear" w:color="auto" w:fill="FFFFFF"/>
+          <w:lang w:val="en-US" w:eastAsia="en-GB"/>
+        </w:rPr>
+        <w:t>List of authors</w:t>
+      </w:r>
+    </w:p>
+    <w:p>
+      <w:pPr>
+        <w:jc w:val="center"/>
+        <w:rPr>
           <w:rFonts w:ascii="Times New Roman" w:eastAsia="Times New Roman" w:hAnsi="Times New Roman" w:cs="Times New Roman"/>
           <w:b/>
           <w:bCs/>
@@ -115,9 +104,22 @@
       <w:pPr>
         <w:rPr>
           <w:rFonts w:ascii="Times New Roman" w:eastAsia="Times New Roman" w:hAnsi="Times New Roman" w:cs="Times New Roman"/>
+          <w:color w:val="404040"/>
+          <w:sz w:val="27"/>
+          <w:szCs w:val="27"/>
+          <w:shd w:val="clear" w:color="auto" w:fill="FFFFFF"/>
           <w:lang w:eastAsia="en-GB"/>
         </w:rPr>
       </w:pPr>
+    </w:p>
+    <w:p>
+      <w:pPr>
+        <w:jc w:val="both"/>
+        <w:rPr>
+          <w:rFonts w:ascii="Times New Roman" w:eastAsia="Times New Roman" w:hAnsi="Times New Roman" w:cs="Times New Roman"/>
+          <w:lang w:eastAsia="en-GB"/>
+        </w:rPr>
+      </w:pPr>
       <w:r>
         <w:rPr>
           <w:rFonts w:ascii="Times New Roman" w:eastAsia="Times New Roman" w:hAnsi="Times New Roman" w:cs="Times New Roman"/>
@@ -2974,7 +2976,7 @@
           <w:shd w:val="clear" w:color="auto" w:fill="FFFFFF"/>
           <w:lang w:eastAsia="en-GB"/>
         </w:rPr>
-        <w:t xml:space="preserve">ETH Zurich, </w:t>
+        <w:t xml:space="preserve">ETH Zurich, Department of Health Sciences and Technology, Otto-Stern-Weg 3, 8093 Zurich, </w:t>
       </w:r>
       <w:r>
         <w:rPr>
@@ -2986,7 +2988,7 @@
           <w:lang w:eastAsia="en-GB"/>
         </w:rPr>
         <w:lastRenderedPageBreak/>
-        <w:t>Department of Health Sciences and Technology, Otto-Stern-Weg 3, 8093 Zurich, Switzerland, </w:t>
+        <w:t>Switzerland, </w:t>
       </w:r>
       <w:r>
         <w:rPr>
@@ -3671,10 +3673,9 @@
         <w:t>University of Zurich, VP Medicine, Künstlergasse 15, 8001 Zurich, Switzerland</w:t>
       </w:r>
     </w:p>
-    <w:p/>
     <w:sectPr>
       <w:pgSz w:w="11906" w:h="16838"/>
-      <w:pgMar w:top="1440" w:right="1440" w:bottom="1440" w:left="1440" w:header="708" w:footer="708" w:gutter="0"/>
+      <w:pgMar w:top="1440" w:right="1080" w:bottom="1440" w:left="1080" w:header="708" w:footer="708" w:gutter="0"/>
       <w:cols w:space="708"/>
       <w:docGrid w:linePitch="360"/>
     </w:sectPr>

</xml_diff>